<commit_message>
Add Reference+Language+add 3 resumes.
</commit_message>
<xml_diff>
--- a/dynaresume/org.dynaresume.eclipse.reporting/src/org/dynaresume/eclipse/reporting/Sodifrance.docx
+++ b/dynaresume/org.dynaresume.eclipse.reporting/src/org/dynaresume/eclipse/reporting/Sodifrance.docx
@@ -846,102 +846,14 @@
             <w:pPr>
               <w:pStyle w:val="51texte"/>
             </w:pPr>
-          </w:p>
-        </w:tc>
-      </w:tr>
-      <w:tr>
-        <w:trPr>
-          <w:trHeight w:val="360"/>
-          <w:jc w:val="center"/>
-        </w:trPr>
-        <w:tc>
-          <w:tcPr>
-            <w:tcW w:w="1950" w:type="dxa"/>
-            <w:shd w:val="clear" w:color="A5A5A5" w:fill="A5A5A5"/>
-            <w:vAlign w:val="center"/>
-          </w:tcPr>
-          <w:p>
-            <w:pPr>
-              <w:ind w:firstLine="465"/>
-              <w:rPr>
-                <w:rFonts w:ascii="Arial" w:hAnsi="Arial" w:cs="Arial"/>
-                <w:lang w:val="it-IT"/>
-              </w:rPr>
-            </w:pPr>
-            <w:r>
-              <w:rPr>
-                <w:rFonts w:ascii="Arial" w:hAnsi="Arial" w:cs="Arial"/>
-                <w:lang w:val="it-IT"/>
-              </w:rPr>
-              <w:t>200</w:t>
-            </w:r>
-            <w:r>
-              <w:rPr>
-                <w:rFonts w:ascii="Arial" w:hAnsi="Arial" w:cs="Arial"/>
-                <w:lang w:val="it-IT"/>
-              </w:rPr>
-              <w:t>0</w:t>
-            </w:r>
-            <w:r>
-              <w:rPr>
-                <w:rFonts w:ascii="Arial" w:hAnsi="Arial" w:cs="Arial"/>
-                <w:lang w:val="it-IT"/>
-              </w:rPr>
-              <w:t xml:space="preserve">/2009 </w:t>
-            </w:r>
-          </w:p>
-        </w:tc>
-        <w:tc>
-          <w:tcPr>
-            <w:tcW w:w="8527" w:type="dxa"/>
-            <w:vAlign w:val="center"/>
-          </w:tcPr>
-          <w:p>
-            <w:pPr>
-              <w:pStyle w:val="51texte"/>
-            </w:pPr>
-          </w:p>
-        </w:tc>
-      </w:tr>
-      <w:tr>
-        <w:trPr>
-          <w:trHeight w:val="360"/>
-          <w:jc w:val="center"/>
-        </w:trPr>
-        <w:tc>
-          <w:tcPr>
-            <w:tcW w:w="1950" w:type="dxa"/>
-            <w:shd w:val="clear" w:color="A5A5A5" w:fill="A5A5A5"/>
-            <w:vAlign w:val="center"/>
-          </w:tcPr>
-          <w:p>
-            <w:pPr>
-              <w:ind w:firstLine="465"/>
-              <w:rPr>
-                <w:rFonts w:ascii="Arial" w:hAnsi="Arial" w:cs="Arial"/>
-                <w:lang w:val="it-IT"/>
-              </w:rPr>
-            </w:pPr>
-            <w:r>
-              <w:rPr>
-                <w:rFonts w:ascii="Arial" w:hAnsi="Arial" w:cs="Arial"/>
-                <w:lang w:val="it-IT"/>
-              </w:rPr>
-              <w:t>2008</w:t>
-            </w:r>
-          </w:p>
-        </w:tc>
-        <w:tc>
-          <w:tcPr>
-            <w:tcW w:w="8527" w:type="dxa"/>
-            <w:vAlign w:val="center"/>
-          </w:tcPr>
-          <w:p>
-            <w:pPr>
-              <w:pStyle w:val="51texte"/>
-            </w:pPr>
-            <w:bookmarkStart w:id="0" w:name="REF"/>
-            <w:bookmarkEnd w:id="0"/>
+            <w:fldSimple w:instr=" MERGEFIELD  $references.Label  \* MERGEFORMAT ">
+              <w:r>
+                <w:rPr>
+                  <w:noProof/>
+                </w:rPr>
+                <w:t>«$references.Label»</w:t>
+              </w:r>
+            </w:fldSimple>
           </w:p>
         </w:tc>
       </w:tr>
@@ -1219,13 +1131,16 @@
                 <w:lang w:val="it-IT"/>
               </w:rPr>
             </w:pPr>
-            <w:r>
-              <w:rPr>
-                <w:rFonts w:ascii="Arial" w:hAnsi="Arial" w:cs="Arial"/>
-                <w:lang w:val="it-IT"/>
-              </w:rPr>
-              <w:t>Anglais</w:t>
-            </w:r>
+            <w:fldSimple w:instr=" MERGEFIELD  $languages.Language.Label  \* MERGEFORMAT ">
+              <w:r>
+                <w:rPr>
+                  <w:rFonts w:ascii="Arial" w:hAnsi="Arial" w:cs="Arial"/>
+                  <w:noProof/>
+                  <w:lang w:val="it-IT"/>
+                </w:rPr>
+                <w:t>«$languages.Language.Label»</w:t>
+              </w:r>
+            </w:fldSimple>
           </w:p>
         </w:tc>
         <w:tc>
@@ -1237,52 +1152,6 @@
             <w:pPr>
               <w:pStyle w:val="51texte"/>
             </w:pPr>
-            <w:r>
-              <w:t>Niveau Technique</w:t>
-            </w:r>
-          </w:p>
-        </w:tc>
-      </w:tr>
-      <w:tr>
-        <w:trPr>
-          <w:trHeight w:val="360"/>
-          <w:jc w:val="center"/>
-        </w:trPr>
-        <w:tc>
-          <w:tcPr>
-            <w:tcW w:w="1952" w:type="dxa"/>
-            <w:shd w:val="clear" w:color="A5A5A5" w:fill="A5A5A5"/>
-            <w:vAlign w:val="center"/>
-          </w:tcPr>
-          <w:p>
-            <w:pPr>
-              <w:ind w:firstLine="708"/>
-              <w:rPr>
-                <w:rFonts w:ascii="Arial" w:hAnsi="Arial" w:cs="Arial"/>
-                <w:lang w:val="it-IT"/>
-              </w:rPr>
-            </w:pPr>
-            <w:r>
-              <w:rPr>
-                <w:rFonts w:ascii="Arial" w:hAnsi="Arial" w:cs="Arial"/>
-                <w:lang w:val="it-IT"/>
-              </w:rPr>
-              <w:t>Allemand</w:t>
-            </w:r>
-          </w:p>
-        </w:tc>
-        <w:tc>
-          <w:tcPr>
-            <w:tcW w:w="8568" w:type="dxa"/>
-            <w:vAlign w:val="center"/>
-          </w:tcPr>
-          <w:p>
-            <w:pPr>
-              <w:pStyle w:val="51texte"/>
-            </w:pPr>
-            <w:r>
-              <w:t xml:space="preserve">Scolaire – Pas de  pratique </w:t>
-            </w:r>
           </w:p>
         </w:tc>
       </w:tr>
@@ -1387,6 +1256,7 @@
               <w:spacing w:before="60"/>
             </w:pPr>
             <w:r>
+              <w:lastRenderedPageBreak/>
               <w:t xml:space="preserve">Début 2009 </w:t>
             </w:r>
             <w:r>
@@ -2058,7 +1928,7 @@
         <w:sz w:val="20"/>
         <w:szCs w:val="20"/>
       </w:rPr>
-      <w:t>25/11/2011</w:t>
+      <w:t>28/11/2011</w:t>
     </w:r>
     <w:r>
       <w:rPr>
@@ -2264,7 +2134,7 @@
         <w:sz w:val="20"/>
         <w:szCs w:val="20"/>
       </w:rPr>
-      <w:t>25/11/2011</w:t>
+      <w:t>28/11/2011</w:t>
     </w:r>
     <w:r>
       <w:rPr>

</xml_diff>